<commit_message>
Alteração no fim da Hipótese que havia faltado
</commit_message>
<xml_diff>
--- a/Docs/Delimitacao do Tema.docx
+++ b/Docs/Delimitacao do Tema.docx
@@ -185,7 +185,15 @@
           <w:sz w:val="24"/>
           <w:szCs w:val="24"/>
         </w:rPr>
-        <w:t xml:space="preserve">Existem muitas pessoas querendo adotar animais de estimação assim como existem muitos animais abandonados que é um problema hoje em dia bem grande no Brasil, o projeto visa ajudar a retirar esses animais das ruas e leva-los para essas pessoas que sonham com um bichinho de estimação fazendo assim esse número de animais abandonados. </w:t>
+        <w:t>Existem muitas pessoas querendo adotar animais de estimação assim como existem muitos animais abandonados que é um problema hoje em dia bem grande no Brasil, o projeto visa ajudar a retirar esses animais das ruas e leva-los para essas pessoas que sonham com um bichinho de estimação fazendo assim esse</w:t>
+      </w:r>
+      <w:r>
+        <w:rPr>
+          <w:rFonts w:ascii="Arial" w:hAnsi="Arial" w:cs="Arial"/>
+          <w:sz w:val="24"/>
+          <w:szCs w:val="24"/>
+        </w:rPr>
+        <w:t xml:space="preserve"> número de animais abandonados diminuir nas rua.</w:t>
       </w:r>
       <w:bookmarkStart w:id="0" w:name="_GoBack"/>
       <w:bookmarkEnd w:id="0"/>
@@ -334,6 +342,7 @@
     <w:lsdException w:name="HTML Sample" w:semiHidden="1" w:unhideWhenUsed="1"/>
     <w:lsdException w:name="HTML Typewriter" w:semiHidden="1" w:unhideWhenUsed="1"/>
     <w:lsdException w:name="HTML Variable" w:semiHidden="1" w:unhideWhenUsed="1"/>
+    <w:lsdException w:name="Normal Table" w:semiHidden="1" w:unhideWhenUsed="1"/>
     <w:lsdException w:name="annotation subject" w:semiHidden="1" w:unhideWhenUsed="1"/>
     <w:lsdException w:name="No List" w:semiHidden="1" w:unhideWhenUsed="1"/>
     <w:lsdException w:name="Outline List 1" w:semiHidden="1" w:unhideWhenUsed="1"/>
@@ -380,8 +389,10 @@
     <w:lsdException w:name="Table Subtle 2" w:semiHidden="1" w:unhideWhenUsed="1"/>
     <w:lsdException w:name="Table Web 1" w:semiHidden="1" w:unhideWhenUsed="1"/>
     <w:lsdException w:name="Table Web 2" w:semiHidden="1" w:unhideWhenUsed="1"/>
+    <w:lsdException w:name="Table Web 3" w:semiHidden="1" w:unhideWhenUsed="1"/>
     <w:lsdException w:name="Balloon Text" w:semiHidden="1" w:unhideWhenUsed="1"/>
     <w:lsdException w:name="Table Grid" w:uiPriority="39"/>
+    <w:lsdException w:name="Table Theme" w:semiHidden="1" w:unhideWhenUsed="1"/>
     <w:lsdException w:name="Placeholder Text" w:semiHidden="1"/>
     <w:lsdException w:name="No Spacing" w:uiPriority="1" w:qFormat="1"/>
     <w:lsdException w:name="Light Shading" w:uiPriority="60"/>

</xml_diff>